<commit_message>
Dang sua chuong 2 (sau nhan xet cua khoa)
</commit_message>
<xml_diff>
--- a/diagram.docx
+++ b/diagram.docx
@@ -3,6 +3,240 @@
 <w:document xmlns:ve="http://schemas.openxmlformats.org/markup-compatibility/2006" xmlns:o="urn:schemas-microsoft-com:office:office" xmlns:r="http://schemas.openxmlformats.org/officeDocument/2006/relationships" xmlns:m="http://schemas.openxmlformats.org/officeDocument/2006/math" xmlns:v="urn:schemas-microsoft-com:vml" xmlns:wp="http://schemas.openxmlformats.org/drawingml/2006/wordprocessingDrawing" xmlns:w10="urn:schemas-microsoft-com:office:word" xmlns:w="http://schemas.openxmlformats.org/wordprocessingml/2006/main" xmlns:wne="http://schemas.microsoft.com/office/word/2006/wordml">
   <w:body>
     <w:p>
+      <w:r>
+        <w:rPr>
+          <w:lang w:val="en-US"/>
+        </w:rPr>
+        <w:pict>
+          <v:group id="_x0000_s1088" style="position:absolute;margin-left:274.5pt;margin-top:327.15pt;width:138pt;height:155.6pt;z-index:251751424" coordorigin="5230,2988" coordsize="2760,3112">
+            <v:roundrect id="_x0000_s1089" style="position:absolute;left:5230;top:2988;width:2760;height:3112" arcsize="10923f">
+              <v:textbox style="mso-next-textbox:#_x0000_s1089" inset=",1mm">
+                <w:txbxContent>
+                  <w:p>
+                    <w:pPr>
+                      <w:spacing w:before="0"/>
+                      <w:jc w:val="center"/>
+                      <w:rPr>
+                        <w:rFonts w:ascii="Times New Roman" w:hAnsi="Times New Roman" w:cs="Times New Roman"/>
+                        <w:sz w:val="28"/>
+                        <w:szCs w:val="28"/>
+                        <w:lang w:val="en-US"/>
+                      </w:rPr>
+                    </w:pPr>
+                    <w:r>
+                      <w:rPr>
+                        <w:rFonts w:ascii="Times New Roman" w:hAnsi="Times New Roman" w:cs="Times New Roman"/>
+                        <w:sz w:val="28"/>
+                        <w:szCs w:val="28"/>
+                        <w:lang w:val="en-US"/>
+                      </w:rPr>
+                      <w:t xml:space="preserve">Mô hình nhận </w:t>
+                    </w:r>
+                    <w:r>
+                      <w:rPr>
+                        <w:rFonts w:ascii="Times New Roman" w:hAnsi="Times New Roman" w:cs="Times New Roman"/>
+                        <w:sz w:val="28"/>
+                        <w:szCs w:val="28"/>
+                        <w:lang w:val="en-US"/>
+                      </w:rPr>
+                      <w:t>dạng</w:t>
+                    </w:r>
+                  </w:p>
+                </w:txbxContent>
+              </v:textbox>
+            </v:roundrect>
+            <v:roundrect id="_x0000_s1090" style="position:absolute;left:5570;top:3691;width:2092;height:668;v-text-anchor:middle" arcsize="10923f">
+              <v:textbox style="mso-next-textbox:#_x0000_s1090" inset=",0,,2mm">
+                <w:txbxContent>
+                  <w:p>
+                    <w:pPr>
+                      <w:jc w:val="center"/>
+                      <w:rPr>
+                        <w:rFonts w:ascii="Times New Roman" w:hAnsi="Times New Roman" w:cs="Times New Roman"/>
+                        <w:sz w:val="28"/>
+                        <w:szCs w:val="28"/>
+                        <w:lang w:val="en-US"/>
+                      </w:rPr>
+                    </w:pPr>
+                    <w:r>
+                      <w:rPr>
+                        <w:rFonts w:ascii="Times New Roman" w:hAnsi="Times New Roman" w:cs="Times New Roman"/>
+                        <w:sz w:val="28"/>
+                        <w:szCs w:val="28"/>
+                        <w:lang w:val="en-US"/>
+                      </w:rPr>
+                      <w:t>PCA</w:t>
+                    </w:r>
+                  </w:p>
+                </w:txbxContent>
+              </v:textbox>
+            </v:roundrect>
+            <v:roundrect id="_x0000_s1091" style="position:absolute;left:5570;top:4477;width:2092;height:668;v-text-anchor:middle" arcsize="10923f">
+              <v:textbox style="mso-next-textbox:#_x0000_s1091" inset=",0,,2mm">
+                <w:txbxContent>
+                  <w:p>
+                    <w:pPr>
+                      <w:jc w:val="center"/>
+                      <w:rPr>
+                        <w:rFonts w:ascii="Times New Roman" w:hAnsi="Times New Roman" w:cs="Times New Roman"/>
+                        <w:sz w:val="28"/>
+                        <w:szCs w:val="28"/>
+                        <w:lang w:val="en-US"/>
+                      </w:rPr>
+                    </w:pPr>
+                    <w:r>
+                      <w:rPr>
+                        <w:rFonts w:ascii="Times New Roman" w:hAnsi="Times New Roman" w:cs="Times New Roman"/>
+                        <w:sz w:val="28"/>
+                        <w:szCs w:val="28"/>
+                        <w:lang w:val="en-US"/>
+                      </w:rPr>
+                      <w:t>LDA</w:t>
+                    </w:r>
+                  </w:p>
+                </w:txbxContent>
+              </v:textbox>
+            </v:roundrect>
+            <v:roundrect id="_x0000_s1092" style="position:absolute;left:5570;top:5277;width:2092;height:668;v-text-anchor:middle" arcsize="10923f">
+              <v:textbox style="mso-next-textbox:#_x0000_s1092" inset=",0,,2mm">
+                <w:txbxContent>
+                  <w:p>
+                    <w:pPr>
+                      <w:jc w:val="center"/>
+                      <w:rPr>
+                        <w:rFonts w:ascii="Times New Roman" w:hAnsi="Times New Roman" w:cs="Times New Roman"/>
+                        <w:sz w:val="28"/>
+                        <w:szCs w:val="28"/>
+                        <w:lang w:val="en-US"/>
+                      </w:rPr>
+                    </w:pPr>
+                    <w:r>
+                      <w:rPr>
+                        <w:rFonts w:ascii="Times New Roman" w:hAnsi="Times New Roman" w:cs="Times New Roman"/>
+                        <w:sz w:val="28"/>
+                        <w:szCs w:val="28"/>
+                        <w:lang w:val="en-US"/>
+                      </w:rPr>
+                      <w:t>SFS</w:t>
+                    </w:r>
+                  </w:p>
+                </w:txbxContent>
+              </v:textbox>
+            </v:roundrect>
+          </v:group>
+        </w:pict>
+      </w:r>
+      <w:r>
+        <w:rPr>
+          <w:lang w:val="en-US"/>
+        </w:rPr>
+        <w:pict>
+          <v:group id="_x0000_s1083" style="position:absolute;margin-left:69.6pt;margin-top:327.15pt;width:138pt;height:155.6pt;z-index:251750400" coordorigin="5230,2988" coordsize="2760,3112">
+            <v:roundrect id="_x0000_s1084" style="position:absolute;left:5230;top:2988;width:2760;height:3112" arcsize="10923f">
+              <v:textbox style="mso-next-textbox:#_x0000_s1084" inset=",1mm">
+                <w:txbxContent>
+                  <w:p>
+                    <w:pPr>
+                      <w:spacing w:before="0"/>
+                      <w:rPr>
+                        <w:rFonts w:ascii="Times New Roman" w:hAnsi="Times New Roman" w:cs="Times New Roman"/>
+                        <w:sz w:val="28"/>
+                        <w:szCs w:val="28"/>
+                      </w:rPr>
+                    </w:pPr>
+                    <w:r>
+                      <w:rPr>
+                        <w:rFonts w:ascii="Times New Roman" w:hAnsi="Times New Roman" w:cs="Times New Roman"/>
+                        <w:sz w:val="28"/>
+                        <w:szCs w:val="28"/>
+                      </w:rPr>
+                      <w:t>Trích chọn đặc tính</w:t>
+                    </w:r>
+                  </w:p>
+                </w:txbxContent>
+              </v:textbox>
+            </v:roundrect>
+            <v:roundrect id="_x0000_s1085" style="position:absolute;left:5570;top:3691;width:2092;height:668;v-text-anchor:middle" arcsize="10923f">
+              <v:textbox style="mso-next-textbox:#_x0000_s1085" inset=",0,,2mm">
+                <w:txbxContent>
+                  <w:p>
+                    <w:pPr>
+                      <w:jc w:val="center"/>
+                      <w:rPr>
+                        <w:rFonts w:ascii="Times New Roman" w:hAnsi="Times New Roman" w:cs="Times New Roman"/>
+                        <w:sz w:val="28"/>
+                        <w:szCs w:val="28"/>
+                        <w:lang w:val="en-US"/>
+                      </w:rPr>
+                    </w:pPr>
+                    <w:r>
+                      <w:rPr>
+                        <w:rFonts w:ascii="Times New Roman" w:hAnsi="Times New Roman" w:cs="Times New Roman"/>
+                        <w:sz w:val="28"/>
+                        <w:szCs w:val="28"/>
+                        <w:lang w:val="en-US"/>
+                      </w:rPr>
+                      <w:t>PCA</w:t>
+                    </w:r>
+                  </w:p>
+                </w:txbxContent>
+              </v:textbox>
+            </v:roundrect>
+            <v:roundrect id="_x0000_s1086" style="position:absolute;left:5570;top:4477;width:2092;height:668;v-text-anchor:middle" arcsize="10923f">
+              <v:textbox style="mso-next-textbox:#_x0000_s1086" inset=",0,,2mm">
+                <w:txbxContent>
+                  <w:p>
+                    <w:pPr>
+                      <w:jc w:val="center"/>
+                      <w:rPr>
+                        <w:rFonts w:ascii="Times New Roman" w:hAnsi="Times New Roman" w:cs="Times New Roman"/>
+                        <w:sz w:val="28"/>
+                        <w:szCs w:val="28"/>
+                        <w:lang w:val="en-US"/>
+                      </w:rPr>
+                    </w:pPr>
+                    <w:r>
+                      <w:rPr>
+                        <w:rFonts w:ascii="Times New Roman" w:hAnsi="Times New Roman" w:cs="Times New Roman"/>
+                        <w:sz w:val="28"/>
+                        <w:szCs w:val="28"/>
+                        <w:lang w:val="en-US"/>
+                      </w:rPr>
+                      <w:t>LDA</w:t>
+                    </w:r>
+                  </w:p>
+                </w:txbxContent>
+              </v:textbox>
+            </v:roundrect>
+            <v:roundrect id="_x0000_s1087" style="position:absolute;left:5570;top:5277;width:2092;height:668;v-text-anchor:middle" arcsize="10923f">
+              <v:textbox style="mso-next-textbox:#_x0000_s1087" inset=",0,,2mm">
+                <w:txbxContent>
+                  <w:p>
+                    <w:pPr>
+                      <w:jc w:val="center"/>
+                      <w:rPr>
+                        <w:rFonts w:ascii="Times New Roman" w:hAnsi="Times New Roman" w:cs="Times New Roman"/>
+                        <w:sz w:val="28"/>
+                        <w:szCs w:val="28"/>
+                        <w:lang w:val="en-US"/>
+                      </w:rPr>
+                    </w:pPr>
+                    <w:r>
+                      <w:rPr>
+                        <w:rFonts w:ascii="Times New Roman" w:hAnsi="Times New Roman" w:cs="Times New Roman"/>
+                        <w:sz w:val="28"/>
+                        <w:szCs w:val="28"/>
+                        <w:lang w:val="en-US"/>
+                      </w:rPr>
+                      <w:t>SFS</w:t>
+                    </w:r>
+                  </w:p>
+                </w:txbxContent>
+              </v:textbox>
+            </v:roundrect>
+          </v:group>
+        </w:pict>
+      </w:r>
       <w:r>
         <w:rPr>
           <w:lang w:val="en-US"/>

</xml_diff>

<commit_message>
Sua xong chuong 2 theo y kien cua khoa
</commit_message>
<xml_diff>
--- a/diagram.docx
+++ b/diagram.docx
@@ -8,7 +8,41 @@
           <w:lang w:val="en-US"/>
         </w:rPr>
         <w:pict>
-          <v:group id="_x0000_s1088" style="position:absolute;margin-left:274.5pt;margin-top:327.15pt;width:138pt;height:155.6pt;z-index:251751424" coordorigin="5230,2988" coordsize="2760,3112">
+          <v:shapetype id="_x0000_t32" coordsize="21600,21600" o:spt="32" o:oned="t" path="m,l21600,21600e" filled="f">
+            <v:path arrowok="t" fillok="f" o:connecttype="none"/>
+            <o:lock v:ext="edit" shapetype="t"/>
+          </v:shapetype>
+          <v:shape id="_x0000_s1102" type="#_x0000_t32" style="position:absolute;margin-left:312.2pt;margin-top:456.9pt;width:86.05pt;height:0;z-index:251754496" o:connectortype="straight">
+            <v:stroke endarrow="block"/>
+          </v:shape>
+        </w:pict>
+      </w:r>
+      <w:r>
+        <w:rPr>
+          <w:lang w:val="en-US"/>
+        </w:rPr>
+        <w:pict>
+          <v:shape id="_x0000_s1101" type="#_x0000_t32" style="position:absolute;margin-left:312.2pt;margin-top:417.5pt;width:86.05pt;height:0;z-index:251753472" o:connectortype="straight">
+            <v:stroke endarrow="block"/>
+          </v:shape>
+        </w:pict>
+      </w:r>
+      <w:r>
+        <w:rPr>
+          <w:lang w:val="en-US"/>
+        </w:rPr>
+        <w:pict>
+          <v:shape id="_x0000_s1094" type="#_x0000_t32" style="position:absolute;margin-left:312.2pt;margin-top:378.75pt;width:86.05pt;height:0;z-index:251752448" o:connectortype="straight">
+            <v:stroke endarrow="block"/>
+          </v:shape>
+        </w:pict>
+      </w:r>
+      <w:r>
+        <w:rPr>
+          <w:lang w:val="en-US"/>
+        </w:rPr>
+        <w:pict>
+          <v:group id="_x0000_s1088" style="position:absolute;margin-left:398.25pt;margin-top:327.05pt;width:169.15pt;height:155.6pt;z-index:251751424" coordorigin="5230,2988" coordsize="2760,3112">
             <v:roundrect id="_x0000_s1089" style="position:absolute;left:5230;top:2988;width:2760;height:3112" arcsize="10923f">
               <v:textbox style="mso-next-textbox:#_x0000_s1089" inset=",1mm">
                 <w:txbxContent>
@@ -30,16 +64,7 @@
                         <w:szCs w:val="28"/>
                         <w:lang w:val="en-US"/>
                       </w:rPr>
-                      <w:t xml:space="preserve">Mô hình nhận </w:t>
-                    </w:r>
-                    <w:r>
-                      <w:rPr>
-                        <w:rFonts w:ascii="Times New Roman" w:hAnsi="Times New Roman" w:cs="Times New Roman"/>
-                        <w:sz w:val="28"/>
-                        <w:szCs w:val="28"/>
-                        <w:lang w:val="en-US"/>
-                      </w:rPr>
-                      <w:t>dạng</w:t>
+                      <w:t>Mô hình nhận dạng</w:t>
                     </w:r>
                   </w:p>
                 </w:txbxContent>
@@ -65,7 +90,7 @@
                         <w:szCs w:val="28"/>
                         <w:lang w:val="en-US"/>
                       </w:rPr>
-                      <w:t>PCA</w:t>
+                      <w:t>SVM Model</w:t>
                     </w:r>
                   </w:p>
                 </w:txbxContent>
@@ -91,7 +116,7 @@
                         <w:szCs w:val="28"/>
                         <w:lang w:val="en-US"/>
                       </w:rPr>
-                      <w:t>LDA</w:t>
+                      <w:t>PCA-SVM Model</w:t>
                     </w:r>
                   </w:p>
                 </w:txbxContent>
@@ -117,7 +142,7 @@
                         <w:szCs w:val="28"/>
                         <w:lang w:val="en-US"/>
                       </w:rPr>
-                      <w:t>SFS</w:t>
+                      <w:t>LDA-SVM Model</w:t>
                     </w:r>
                   </w:p>
                 </w:txbxContent>
@@ -131,7 +156,132 @@
           <w:lang w:val="en-US"/>
         </w:rPr>
         <w:pict>
-          <v:group id="_x0000_s1083" style="position:absolute;margin-left:69.6pt;margin-top:327.15pt;width:138pt;height:155.6pt;z-index:251750400" coordorigin="5230,2988" coordsize="2760,3112">
+          <v:shapetype id="_x0000_t202" coordsize="21600,21600" o:spt="202" path="m,l,21600r21600,l21600,xe">
+            <v:stroke joinstyle="miter"/>
+            <v:path gradientshapeok="t" o:connecttype="rect"/>
+          </v:shapetype>
+          <v:shape id="_x0000_s1103" type="#_x0000_t202" style="position:absolute;margin-left:345pt;margin-top:390.35pt;width:37.55pt;height:27.15pt;z-index:251755520" filled="f" stroked="f">
+            <v:textbox>
+              <w:txbxContent>
+                <w:p>
+                  <w:pPr>
+                    <w:rPr>
+                      <w:lang w:val="en-US"/>
+                    </w:rPr>
+                  </w:pPr>
+                  <w:r>
+                    <w:rPr>
+                      <w:lang w:val="en-US"/>
+                    </w:rPr>
+                    <w:t>SVM</w:t>
+                  </w:r>
+                </w:p>
+              </w:txbxContent>
+            </v:textbox>
+          </v:shape>
+        </w:pict>
+      </w:r>
+      <w:r>
+        <w:rPr>
+          <w:lang w:val="en-US"/>
+        </w:rPr>
+        <w:pict>
+          <v:shape id="_x0000_s1063" type="#_x0000_t202" style="position:absolute;margin-left:343.45pt;margin-top:349.8pt;width:37.55pt;height:27.15pt;z-index:251728896" filled="f" stroked="f">
+            <v:textbox>
+              <w:txbxContent>
+                <w:p>
+                  <w:pPr>
+                    <w:rPr>
+                      <w:lang w:val="en-US"/>
+                    </w:rPr>
+                  </w:pPr>
+                  <w:r>
+                    <w:rPr>
+                      <w:lang w:val="en-US"/>
+                    </w:rPr>
+                    <w:t>SVM</w:t>
+                  </w:r>
+                </w:p>
+              </w:txbxContent>
+            </v:textbox>
+          </v:shape>
+        </w:pict>
+      </w:r>
+      <w:r>
+        <w:rPr>
+          <w:lang w:val="en-US"/>
+        </w:rPr>
+        <w:pict>
+          <v:shape id="_x0000_s1104" type="#_x0000_t202" style="position:absolute;margin-left:345pt;margin-top:429.75pt;width:37.55pt;height:27.15pt;z-index:251756544" filled="f" stroked="f">
+            <v:textbox>
+              <w:txbxContent>
+                <w:p>
+                  <w:pPr>
+                    <w:rPr>
+                      <w:lang w:val="en-US"/>
+                    </w:rPr>
+                  </w:pPr>
+                  <w:r>
+                    <w:rPr>
+                      <w:lang w:val="en-US"/>
+                    </w:rPr>
+                    <w:t>SVM</w:t>
+                  </w:r>
+                </w:p>
+              </w:txbxContent>
+            </v:textbox>
+          </v:shape>
+        </w:pict>
+      </w:r>
+      <w:r>
+        <w:rPr>
+          <w:lang w:val="en-US"/>
+        </w:rPr>
+        <w:pict>
+          <v:shape id="_x0000_s1106" type="#_x0000_t32" style="position:absolute;margin-left:156.5pt;margin-top:405.8pt;width:34.1pt;height:.05pt;z-index:251758592" o:connectortype="straight">
+            <v:stroke endarrow="block"/>
+          </v:shape>
+        </w:pict>
+      </w:r>
+      <w:r>
+        <w:rPr>
+          <w:lang w:val="en-US"/>
+        </w:rPr>
+        <w:pict>
+          <v:rect id="_x0000_s1105" style="position:absolute;margin-left:29.15pt;margin-top:386.85pt;width:127.35pt;height:36.8pt;z-index:251757568">
+            <v:stroke dashstyle="dash"/>
+            <v:textbox>
+              <w:txbxContent>
+                <w:p>
+                  <w:pPr>
+                    <w:rPr>
+                      <w:rFonts w:ascii="Times New Roman" w:hAnsi="Times New Roman" w:cs="Times New Roman"/>
+                      <w:sz w:val="28"/>
+                      <w:szCs w:val="28"/>
+                      <w:lang w:val="en-US"/>
+                    </w:rPr>
+                  </w:pPr>
+                  <w:r>
+                    <w:rPr>
+                      <w:rFonts w:ascii="Times New Roman" w:hAnsi="Times New Roman" w:cs="Times New Roman"/>
+                      <w:sz w:val="28"/>
+                      <w:szCs w:val="28"/>
+                      <w:lang w:val="en-US"/>
+                    </w:rPr>
+                    <w:t>Dữ liệu huấn luyện</w:t>
+                  </w:r>
+                </w:p>
+              </w:txbxContent>
+            </v:textbox>
+          </v:rect>
+        </w:pict>
+      </w:r>
+      <w:r>
+        <w:rPr>
+          <w:lang w:val="en-US"/>
+        </w:rPr>
+        <w:pict>
+          <v:group id="_x0000_s1083" style="position:absolute;margin-left:190.6pt;margin-top:327.15pt;width:138pt;height:155.6pt;z-index:251750400" coordorigin="5230,2988" coordsize="2760,3112">
             <v:roundrect id="_x0000_s1084" style="position:absolute;left:5230;top:2988;width:2760;height:3112" arcsize="10923f">
               <v:textbox style="mso-next-textbox:#_x0000_s1084" inset=",1mm">
                 <w:txbxContent>
@@ -176,7 +326,7 @@
                         <w:szCs w:val="28"/>
                         <w:lang w:val="en-US"/>
                       </w:rPr>
-                      <w:t>PCA</w:t>
+                      <w:t>Thủ công</w:t>
                     </w:r>
                   </w:p>
                 </w:txbxContent>
@@ -202,7 +352,7 @@
                         <w:szCs w:val="28"/>
                         <w:lang w:val="en-US"/>
                       </w:rPr>
-                      <w:t>LDA</w:t>
+                      <w:t>PCA</w:t>
                     </w:r>
                   </w:p>
                 </w:txbxContent>
@@ -228,7 +378,7 @@
                         <w:szCs w:val="28"/>
                         <w:lang w:val="en-US"/>
                       </w:rPr>
-                      <w:t>SFS</w:t>
+                      <w:t>LDA</w:t>
                     </w:r>
                   </w:p>
                 </w:txbxContent>
@@ -250,10 +400,6 @@
           <w:lang w:val="en-US"/>
         </w:rPr>
         <w:pict>
-          <v:shapetype id="_x0000_t202" coordsize="21600,21600" o:spt="202" path="m,l,21600r21600,l21600,xe">
-            <v:stroke joinstyle="miter"/>
-            <v:path gradientshapeok="t" o:connecttype="rect"/>
-          </v:shapetype>
           <v:shape id="_x0000_s1080" type="#_x0000_t202" style="position:absolute;margin-left:10.95pt;margin-top:248.7pt;width:25.1pt;height:27.15pt;z-index:251748352" filled="f" stroked="f">
             <v:textbox style="mso-next-textbox:#_x0000_s1080">
               <w:txbxContent>
@@ -383,10 +529,6 @@
           <w:lang w:val="en-US"/>
         </w:rPr>
         <w:pict>
-          <v:shapetype id="_x0000_t32" coordsize="21600,21600" o:spt="32" o:oned="t" path="m,l21600,21600e" filled="f">
-            <v:path arrowok="t" fillok="f" o:connecttype="none"/>
-            <o:lock v:ext="edit" shapetype="t"/>
-          </v:shapetype>
           <v:shape id="_x0000_s1069" type="#_x0000_t32" style="position:absolute;margin-left:10.95pt;margin-top:247.45pt;width:22.4pt;height:0;z-index:251744256" o:connectortype="straight" o:regroupid="8">
             <v:stroke dashstyle="dash" endarrow="block"/>
           </v:shape>
@@ -432,60 +574,6 @@
         <w:pict>
           <v:shape id="_x0000_s1068" type="#_x0000_t32" style="position:absolute;margin-left:10.95pt;margin-top:227.1pt;width:22.4pt;height:0;z-index:251743232" o:connectortype="straight" o:regroupid="8">
             <v:stroke endarrow="block"/>
-          </v:shape>
-        </w:pict>
-      </w:r>
-      <w:r>
-        <w:rPr>
-          <w:lang w:val="en-US"/>
-        </w:rPr>
-        <w:pict>
-          <v:shape id="_x0000_s1063" type="#_x0000_t202" style="position:absolute;margin-left:482.3pt;margin-top:121.2pt;width:25.1pt;height:27.15pt;z-index:251728896" filled="f" stroked="f">
-            <v:textbox>
-              <w:txbxContent>
-                <w:p>
-                  <w:pPr>
-                    <w:rPr>
-                      <w:i/>
-                      <w:lang w:val="en-US"/>
-                    </w:rPr>
-                  </w:pPr>
-                  <m:oMathPara>
-                    <m:oMath>
-                      <m:sSub>
-                        <m:sSubPr>
-                          <m:ctrlPr>
-                            <w:rPr>
-                              <w:rFonts w:ascii="Cambria Math" w:hAnsi="Cambria Math"/>
-                              <w:i/>
-                              <w:lang w:val="en-US"/>
-                            </w:rPr>
-                          </m:ctrlPr>
-                        </m:sSubPr>
-                        <m:e>
-                          <m:r>
-                            <w:rPr>
-                              <w:rFonts w:ascii="Cambria Math" w:hAnsi="Cambria Math"/>
-                              <w:lang w:val="en-US"/>
-                            </w:rPr>
-                            <m:t>ω</m:t>
-                          </m:r>
-                        </m:e>
-                        <m:sub>
-                          <m:r>
-                            <w:rPr>
-                              <w:rFonts w:ascii="Cambria Math" w:hAnsi="Cambria Math"/>
-                              <w:lang w:val="en-US"/>
-                            </w:rPr>
-                            <m:t>i</m:t>
-                          </m:r>
-                        </m:sub>
-                      </m:sSub>
-                    </m:oMath>
-                  </m:oMathPara>
-                </w:p>
-              </w:txbxContent>
-            </v:textbox>
           </v:shape>
         </w:pict>
       </w:r>

</xml_diff>